<commit_message>
Pflichtenheft FA, Vorlage erweitert.
</commit_message>
<xml_diff>
--- a/Team u. wöchentliche Treffen/Protokolle/2013.11.21.docx
+++ b/Team u. wöchentliche Treffen/Protokolle/2013.11.21.docx
@@ -88,6 +88,129 @@
       <w:r>
         <w:t>.</w:t>
       </w:r>
+    </w:p>
+    <w:p>
+      <w:pPr>
+        <w:pStyle w:val="Listenabsatz"/>
+        <w:numPr>
+          <w:ilvl w:val="0"/>
+          <w:numId w:val="2"/>
+        </w:numPr>
+      </w:pPr>
+      <w:r>
+        <w:t xml:space="preserve">Funkt. Anf.: Form/Darstellung </w:t>
+      </w:r>
+    </w:p>
+    <w:p>
+      <w:pPr>
+        <w:pStyle w:val="Listenabsatz"/>
+        <w:numPr>
+          <w:ilvl w:val="1"/>
+          <w:numId w:val="2"/>
+        </w:numPr>
+      </w:pPr>
+      <w:r>
+        <w:t>der Knoten</w:t>
+      </w:r>
+    </w:p>
+    <w:p>
+      <w:pPr>
+        <w:pStyle w:val="Listenabsatz"/>
+        <w:numPr>
+          <w:ilvl w:val="1"/>
+          <w:numId w:val="2"/>
+        </w:numPr>
+      </w:pPr>
+      <w:r>
+        <w:t>zylindrische Kanten</w:t>
+      </w:r>
+    </w:p>
+    <w:p>
+      <w:pPr>
+        <w:pStyle w:val="Listenabsatz"/>
+        <w:numPr>
+          <w:ilvl w:val="1"/>
+          <w:numId w:val="2"/>
+        </w:numPr>
+      </w:pPr>
+      <w:r>
+        <w:t>Ecken</w:t>
+      </w:r>
+    </w:p>
+    <w:p>
+      <w:pPr>
+        <w:pStyle w:val="Listenabsatz"/>
+        <w:numPr>
+          <w:ilvl w:val="1"/>
+          <w:numId w:val="2"/>
+        </w:numPr>
+      </w:pPr>
+      <w:r>
+        <w:t>Überkreuzungen?</w:t>
+      </w:r>
+    </w:p>
+    <w:p>
+      <w:pPr>
+        <w:pStyle w:val="Listenabsatz"/>
+        <w:numPr>
+          <w:ilvl w:val="1"/>
+          <w:numId w:val="2"/>
+        </w:numPr>
+      </w:pPr>
+      <w:r>
+        <w:t>…</w:t>
+      </w:r>
+    </w:p>
+    <w:p>
+      <w:pPr>
+        <w:pStyle w:val="Listenabsatz"/>
+        <w:numPr>
+          <w:ilvl w:val="0"/>
+          <w:numId w:val="2"/>
+        </w:numPr>
+      </w:pPr>
+      <w:r>
+        <w:t xml:space="preserve">Korrektur in Einleitung: Konzept </w:t>
+      </w:r>
+      <w:proofErr w:type="spellStart"/>
+      <w:r>
+        <w:t>entst</w:t>
+      </w:r>
+      <w:proofErr w:type="spellEnd"/>
+      <w:r>
+        <w:t xml:space="preserve">. in Zusammenarbeit mit </w:t>
+      </w:r>
+      <w:proofErr w:type="spellStart"/>
+      <w:r>
+        <w:t>HfG</w:t>
+      </w:r>
+      <w:proofErr w:type="spellEnd"/>
+    </w:p>
+    <w:p>
+      <w:pPr>
+        <w:pStyle w:val="Listenabsatz"/>
+        <w:numPr>
+          <w:ilvl w:val="0"/>
+          <w:numId w:val="2"/>
+        </w:numPr>
+      </w:pPr>
+      <w:r>
+        <w:t>Datenformat genau spezifizieren</w:t>
+      </w:r>
+    </w:p>
+    <w:p>
+      <w:pPr>
+        <w:pStyle w:val="Listenabsatz"/>
+        <w:numPr>
+          <w:ilvl w:val="1"/>
+          <w:numId w:val="2"/>
+        </w:numPr>
+      </w:pPr>
+      <w:proofErr w:type="spellStart"/>
+      <w:r>
+        <w:t>Int:Int:Int#Zusatzinfos</w:t>
+      </w:r>
+      <w:proofErr w:type="spellEnd"/>
     </w:p>
     <w:p/>
     <w:p/>
@@ -400,7 +523,7 @@
         <w:rFonts w:ascii="Symbol" w:eastAsiaTheme="minorHAnsi" w:hAnsi="Symbol" w:cstheme="minorBidi" w:hint="default"/>
       </w:rPr>
     </w:lvl>
-    <w:lvl w:ilvl="1" w:tplc="04070003" w:tentative="1">
+    <w:lvl w:ilvl="1" w:tplc="04070003">
       <w:start w:val="1"/>
       <w:numFmt w:val="bullet"/>
       <w:lvlText w:val="o"/>

</xml_diff>

<commit_message>
Protokoll von letztem Mal um offene Fragen zum Speicherformat ergänzt.
</commit_message>
<xml_diff>
--- a/Team u. wöchentliche Treffen/Protokolle/2013.11.21.docx
+++ b/Team u. wöchentliche Treffen/Protokolle/2013.11.21.docx
@@ -254,10 +254,21 @@
     </w:p>
     <w:p>
       <w:pPr>
+        <w:pStyle w:val="Listenabsatz"/>
+        <w:numPr>
+          <w:ilvl w:val="0"/>
+          <w:numId w:val="2"/>
+        </w:numPr>
+      </w:pPr>
+      <w:r>
+        <w:t>Format: Wie werden die Farben der Kanten ermittelt, wie wird das im Speicherformat repräsentiert?</w:t>
+      </w:r>
+    </w:p>
+    <w:p>
+      <w:pPr>
         <w:ind w:left="360"/>
       </w:pPr>
     </w:p>
-    <w:p/>
     <w:p/>
     <w:p>
       <w:pPr>

</xml_diff>